<commit_message>
mise en place du service score
</commit_message>
<xml_diff>
--- a/TP3 - Flappy Birbdocx.docx
+++ b/TP3 - Flappy Birbdocx.docx
@@ -22,8 +22,21 @@
         <w:t>-</w:t>
       </w:r>
       <w:r>
-        <w:t xml:space="preserve"> Flappy Birb</w:t>
-      </w:r>
+        <w:t xml:space="preserve"> </w:t>
+      </w:r>
+      <w:proofErr w:type="spellStart"/>
+      <w:r>
+        <w:t>Flappy</w:t>
+      </w:r>
+      <w:proofErr w:type="spellEnd"/>
+      <w:r>
+        <w:t xml:space="preserve"> </w:t>
+      </w:r>
+      <w:proofErr w:type="spellStart"/>
+      <w:r>
+        <w:t>Birb</w:t>
+      </w:r>
+      <w:proofErr w:type="spellEnd"/>
       <w:r>
         <w:t xml:space="preserve"> (15%)</w:t>
       </w:r>
@@ -71,7 +84,15 @@
         </w:numPr>
       </w:pPr>
       <w:r>
-        <w:t>Le projet client sera fait avec le Framework Angular.</w:t>
+        <w:t xml:space="preserve">Le projet client sera fait avec le Framework </w:t>
+      </w:r>
+      <w:proofErr w:type="spellStart"/>
+      <w:r>
+        <w:t>Angular</w:t>
+      </w:r>
+      <w:proofErr w:type="spellEnd"/>
+      <w:r>
+        <w:t>.</w:t>
       </w:r>
       <w:r>
         <w:t xml:space="preserve"> (Un projet de départ est fourni !)</w:t>
@@ -86,11 +107,16 @@
         </w:numPr>
       </w:pPr>
       <w:r>
-        <w:t>Le projet serveur sera fait avec le Framework .Net Cor</w:t>
+        <w:t xml:space="preserve">Le projet serveur sera fait avec le Framework .Net </w:t>
+      </w:r>
+      <w:proofErr w:type="spellStart"/>
+      <w:r>
+        <w:t>Cor</w:t>
       </w:r>
       <w:r>
         <w:t>e</w:t>
       </w:r>
+      <w:proofErr w:type="spellEnd"/>
       <w:r>
         <w:t>.</w:t>
       </w:r>
@@ -169,12 +195,21 @@
     </w:p>
     <w:p>
       <w:r>
+        <w:rPr>
+          <w:highlight w:val="yellow"/>
+        </w:rPr>
         <w:t xml:space="preserve">Vous devrez permettre </w:t>
       </w:r>
       <w:r>
+        <w:rPr>
+          <w:highlight w:val="yellow"/>
+        </w:rPr>
         <w:t>l’inscription</w:t>
       </w:r>
       <w:r>
+        <w:rPr>
+          <w:highlight w:val="yellow"/>
+        </w:rPr>
         <w:t xml:space="preserve"> d’un nouvel utilisateur, la connexion d’un utilisateur existant et la déconnexion d’un utilisateur.</w:t>
       </w:r>
     </w:p>
@@ -212,6 +247,9 @@
     </w:p>
     <w:p>
       <w:r>
+        <w:rPr>
+          <w:highlight w:val="yellow"/>
+        </w:rPr>
         <w:t>Après avoir terminé une partie, on peut poster son score au serveur si on est connecté.</w:t>
       </w:r>
     </w:p>
@@ -232,15 +270,22 @@
     </w:p>
     <w:p>
       <w:r>
+        <w:rPr>
+          <w:highlight w:val="yellow"/>
+        </w:rPr>
         <w:t xml:space="preserve">Un </w:t>
       </w:r>
       <w:r>
         <w:rPr>
+          <w:highlight w:val="yellow"/>
           <w:u w:val="single"/>
         </w:rPr>
         <w:t>utilisateur connecté</w:t>
       </w:r>
       <w:r>
+        <w:rPr>
+          <w:highlight w:val="yellow"/>
+        </w:rPr>
         <w:t xml:space="preserve"> doit pouvoir consulter la liste de ses scores.</w:t>
       </w:r>
     </w:p>
@@ -275,27 +320,46 @@
     </w:p>
     <w:p>
       <w:r>
+        <w:rPr>
+          <w:highlight w:val="yellow"/>
+        </w:rPr>
         <w:t>On doit pouvoir consulter la li</w:t>
       </w:r>
       <w:r>
+        <w:rPr>
+          <w:highlight w:val="yellow"/>
+        </w:rPr>
         <w:t>s</w:t>
       </w:r>
       <w:r>
+        <w:rPr>
+          <w:highlight w:val="yellow"/>
+        </w:rPr>
         <w:t xml:space="preserve">te des </w:t>
       </w:r>
       <w:r>
+        <w:rPr>
+          <w:highlight w:val="yellow"/>
+        </w:rPr>
         <w:t>1</w:t>
       </w:r>
       <w:r>
+        <w:rPr>
+          <w:highlight w:val="yellow"/>
+        </w:rPr>
         <w:t xml:space="preserve">0 meilleurs scores publics, </w:t>
       </w:r>
       <w:r>
         <w:rPr>
+          <w:highlight w:val="yellow"/>
           <w:u w:val="single"/>
         </w:rPr>
         <w:t>qu’on soit connecté ou non</w:t>
       </w:r>
       <w:r>
+        <w:rPr>
+          <w:highlight w:val="yellow"/>
+        </w:rPr>
         <w:t>.</w:t>
       </w:r>
     </w:p>
@@ -306,19 +370,29 @@
         </w:rPr>
       </w:pPr>
       <w:r>
+        <w:rPr>
+          <w:highlight w:val="yellow"/>
+        </w:rPr>
         <w:t xml:space="preserve">Exemple si je suis connecté avec </w:t>
       </w:r>
       <w:r>
+        <w:rPr>
+          <w:highlight w:val="yellow"/>
+        </w:rPr>
         <w:t xml:space="preserve">un utilisateur nommé </w:t>
       </w:r>
       <w:r>
         <w:rPr>
           <w:b/>
           <w:bCs/>
+          <w:highlight w:val="yellow"/>
         </w:rPr>
         <w:t>max</w:t>
       </w:r>
       <w:r>
+        <w:rPr>
+          <w:highlight w:val="yellow"/>
+        </w:rPr>
         <w:t> :</w:t>
       </w:r>
       <w:r>
@@ -402,12 +476,35 @@
     </w:p>
     <w:p>
       <w:r>
+        <w:rPr>
+          <w:highlight w:val="yellow"/>
+        </w:rPr>
         <w:t>Un utilisateur connecté doit pouvoir changer la visibilité (public ou privé) de ses scores lorsqu’il les consulte.</w:t>
       </w:r>
       <w:r>
-        <w:t xml:space="preserve"> Cela va bien entendu déterminer si les autres utilisateurs peuvent apercevoir les scores dans la liste de tous les scores publics.</w:t>
-      </w:r>
-      <w:r>
+        <w:rPr>
+          <w:highlight w:val="yellow"/>
+        </w:rPr>
+        <w:t xml:space="preserve"> Cela va bien entendu déterminer si les autres utilisateurs peuvent apercevoir les </w:t>
+      </w:r>
+      <w:proofErr w:type="gramStart"/>
+      <w:r>
+        <w:rPr>
+          <w:highlight w:val="yellow"/>
+        </w:rPr>
+        <w:t>scores</w:t>
+      </w:r>
+      <w:proofErr w:type="gramEnd"/>
+      <w:r>
+        <w:rPr>
+          <w:highlight w:val="yellow"/>
+        </w:rPr>
+        <w:t xml:space="preserve"> dans la liste de tous les scores publics.</w:t>
+      </w:r>
+      <w:r>
+        <w:rPr>
+          <w:highlight w:val="yellow"/>
+        </w:rPr>
         <w:t xml:space="preserve"> La visibilité doit être la SEULE propriété modifiable.</w:t>
       </w:r>
     </w:p>
@@ -415,8 +512,13 @@
       <w:pPr>
         <w:pStyle w:val="Titre1"/>
       </w:pPr>
-      <w:r>
-        <w:t>Seed de données</w:t>
+      <w:proofErr w:type="spellStart"/>
+      <w:r>
+        <w:t>Seed</w:t>
+      </w:r>
+      <w:proofErr w:type="spellEnd"/>
+      <w:r>
+        <w:t xml:space="preserve"> de données</w:t>
       </w:r>
       <w:r>
         <w:rPr>
@@ -442,7 +544,15 @@
     </w:p>
     <w:p>
       <w:r>
-        <w:t>À des fins de tests, la base de données doit intiaielement contenir deux utilisateurs et quatre scores : c’est-à-dire deux utilisateurs avec chacun un score public et un score privé.</w:t>
+        <w:t xml:space="preserve">À des fins de tests, la base de données doit </w:t>
+      </w:r>
+      <w:proofErr w:type="spellStart"/>
+      <w:r>
+        <w:t>intiaielement</w:t>
+      </w:r>
+      <w:proofErr w:type="spellEnd"/>
+      <w:r>
+        <w:t xml:space="preserve"> contenir deux utilisateurs et quatre scores : c’est-à-dire deux utilisateurs avec chacun un score public et un score privé.</w:t>
       </w:r>
     </w:p>
     <w:p>
@@ -484,7 +594,15 @@
         </w:numPr>
       </w:pPr>
       <w:r>
-        <w:t xml:space="preserve">Le projet ASP.NET Core doit </w:t>
+        <w:t xml:space="preserve">Le projet ASP.NET </w:t>
+      </w:r>
+      <w:proofErr w:type="spellStart"/>
+      <w:r>
+        <w:t>Core</w:t>
+      </w:r>
+      <w:proofErr w:type="spellEnd"/>
+      <w:r>
+        <w:t xml:space="preserve"> doit </w:t>
       </w:r>
       <w:r>
         <w:t>posséder</w:t>
@@ -512,7 +630,15 @@
         </w:numPr>
       </w:pPr>
       <w:r>
-        <w:t xml:space="preserve">Le projet Angular doit </w:t>
+        <w:t xml:space="preserve">Le projet </w:t>
+      </w:r>
+      <w:proofErr w:type="spellStart"/>
+      <w:r>
+        <w:t>Angular</w:t>
+      </w:r>
+      <w:proofErr w:type="spellEnd"/>
+      <w:r>
+        <w:t xml:space="preserve"> doit </w:t>
       </w:r>
       <w:r>
         <w:t>utiliser</w:t>
@@ -553,7 +679,23 @@
         <w:t>intercepteur</w:t>
       </w:r>
       <w:r>
-        <w:t xml:space="preserve"> doit être utilisé pour joindre le token d’authentification aux requêtes dans le projet Angular. (Semaine 10)</w:t>
+        <w:t xml:space="preserve"> doit être utilisé pour joindre le </w:t>
+      </w:r>
+      <w:proofErr w:type="spellStart"/>
+      <w:r>
+        <w:t>token</w:t>
+      </w:r>
+      <w:proofErr w:type="spellEnd"/>
+      <w:r>
+        <w:t xml:space="preserve"> d’authentification aux requêtes dans le projet </w:t>
+      </w:r>
+      <w:proofErr w:type="spellStart"/>
+      <w:r>
+        <w:t>Angular</w:t>
+      </w:r>
+      <w:proofErr w:type="spellEnd"/>
+      <w:r>
+        <w:t>. (Semaine 10)</w:t>
       </w:r>
     </w:p>
     <w:p>
@@ -1659,7 +1801,25 @@
                 <w:szCs w:val="18"/>
                 <w:lang w:eastAsia="fr-CA"/>
               </w:rPr>
-              <w:t xml:space="preserve"> (Couche entre les contrôleurs et le DbContext)</w:t>
+              <w:t xml:space="preserve"> (Couche entre les contrôleurs et le </w:t>
+            </w:r>
+            <w:proofErr w:type="spellStart"/>
+            <w:r>
+              <w:rPr>
+                <w:sz w:val="18"/>
+                <w:szCs w:val="18"/>
+                <w:lang w:eastAsia="fr-CA"/>
+              </w:rPr>
+              <w:t>DbContext</w:t>
+            </w:r>
+            <w:proofErr w:type="spellEnd"/>
+            <w:r>
+              <w:rPr>
+                <w:sz w:val="18"/>
+                <w:szCs w:val="18"/>
+                <w:lang w:eastAsia="fr-CA"/>
+              </w:rPr>
+              <w:t>)</w:t>
             </w:r>
           </w:p>
         </w:tc>
@@ -1741,7 +1901,43 @@
                 <w:szCs w:val="18"/>
                 <w:lang w:eastAsia="fr-CA"/>
               </w:rPr>
-              <w:t>Utiliser un interceptor (Angular)</w:t>
+              <w:t xml:space="preserve">Utiliser un </w:t>
+            </w:r>
+            <w:proofErr w:type="spellStart"/>
+            <w:r>
+              <w:rPr>
+                <w:sz w:val="18"/>
+                <w:szCs w:val="18"/>
+                <w:lang w:eastAsia="fr-CA"/>
+              </w:rPr>
+              <w:t>interceptor</w:t>
+            </w:r>
+            <w:proofErr w:type="spellEnd"/>
+            <w:r>
+              <w:rPr>
+                <w:sz w:val="18"/>
+                <w:szCs w:val="18"/>
+                <w:lang w:eastAsia="fr-CA"/>
+              </w:rPr>
+              <w:t xml:space="preserve"> (</w:t>
+            </w:r>
+            <w:proofErr w:type="spellStart"/>
+            <w:r>
+              <w:rPr>
+                <w:sz w:val="18"/>
+                <w:szCs w:val="18"/>
+                <w:lang w:eastAsia="fr-CA"/>
+              </w:rPr>
+              <w:t>Angular</w:t>
+            </w:r>
+            <w:proofErr w:type="spellEnd"/>
+            <w:r>
+              <w:rPr>
+                <w:sz w:val="18"/>
+                <w:szCs w:val="18"/>
+                <w:lang w:eastAsia="fr-CA"/>
+              </w:rPr>
+              <w:t>)</w:t>
             </w:r>
           </w:p>
         </w:tc>
@@ -1839,7 +2035,25 @@
                 <w:szCs w:val="18"/>
                 <w:lang w:eastAsia="fr-CA"/>
               </w:rPr>
-              <w:t xml:space="preserve"> dans la BD (Seed)</w:t>
+              <w:t xml:space="preserve"> dans la BD (</w:t>
+            </w:r>
+            <w:proofErr w:type="spellStart"/>
+            <w:r>
+              <w:rPr>
+                <w:sz w:val="18"/>
+                <w:szCs w:val="18"/>
+                <w:lang w:eastAsia="fr-CA"/>
+              </w:rPr>
+              <w:t>Seed</w:t>
+            </w:r>
+            <w:proofErr w:type="spellEnd"/>
+            <w:r>
+              <w:rPr>
+                <w:sz w:val="18"/>
+                <w:szCs w:val="18"/>
+                <w:lang w:eastAsia="fr-CA"/>
+              </w:rPr>
+              <w:t>)</w:t>
             </w:r>
           </w:p>
         </w:tc>
@@ -1937,7 +2151,25 @@
                 <w:szCs w:val="18"/>
                 <w:lang w:eastAsia="fr-CA"/>
               </w:rPr>
-              <w:t>Architecture Angular bien organisée (Usage de services, de modèles, de composants)</w:t>
+              <w:t xml:space="preserve">Architecture </w:t>
+            </w:r>
+            <w:proofErr w:type="spellStart"/>
+            <w:r>
+              <w:rPr>
+                <w:sz w:val="18"/>
+                <w:szCs w:val="18"/>
+                <w:lang w:eastAsia="fr-CA"/>
+              </w:rPr>
+              <w:t>Angular</w:t>
+            </w:r>
+            <w:proofErr w:type="spellEnd"/>
+            <w:r>
+              <w:rPr>
+                <w:sz w:val="18"/>
+                <w:szCs w:val="18"/>
+                <w:lang w:eastAsia="fr-CA"/>
+              </w:rPr>
+              <w:t xml:space="preserve"> bien organisée (Usage de services, de modèles, de composants)</w:t>
             </w:r>
           </w:p>
         </w:tc>
@@ -2027,7 +2259,25 @@
                 <w:szCs w:val="18"/>
                 <w:lang w:eastAsia="fr-CA"/>
               </w:rPr>
-              <w:t xml:space="preserve">(Inviter l’enseignant, commits clairs, respect des conventions du département et au moins </w:t>
+              <w:t xml:space="preserve">(Inviter l’enseignant, </w:t>
+            </w:r>
+            <w:proofErr w:type="spellStart"/>
+            <w:r>
+              <w:rPr>
+                <w:sz w:val="18"/>
+                <w:szCs w:val="18"/>
+                <w:lang w:eastAsia="fr-CA"/>
+              </w:rPr>
+              <w:t>commits</w:t>
+            </w:r>
+            <w:proofErr w:type="spellEnd"/>
+            <w:r>
+              <w:rPr>
+                <w:sz w:val="18"/>
+                <w:szCs w:val="18"/>
+                <w:lang w:eastAsia="fr-CA"/>
+              </w:rPr>
+              <w:t xml:space="preserve"> clairs, respect des conventions du département et au moins </w:t>
             </w:r>
             <w:r>
               <w:rPr>
@@ -2043,7 +2293,25 @@
                 <w:szCs w:val="18"/>
                 <w:lang w:eastAsia="fr-CA"/>
               </w:rPr>
-              <w:t xml:space="preserve"> commits cohérents)</w:t>
+              <w:t xml:space="preserve"> </w:t>
+            </w:r>
+            <w:proofErr w:type="spellStart"/>
+            <w:r>
+              <w:rPr>
+                <w:sz w:val="18"/>
+                <w:szCs w:val="18"/>
+                <w:lang w:eastAsia="fr-CA"/>
+              </w:rPr>
+              <w:t>commits</w:t>
+            </w:r>
+            <w:proofErr w:type="spellEnd"/>
+            <w:r>
+              <w:rPr>
+                <w:sz w:val="18"/>
+                <w:szCs w:val="18"/>
+                <w:lang w:eastAsia="fr-CA"/>
+              </w:rPr>
+              <w:t xml:space="preserve"> cohérents)</w:t>
             </w:r>
           </w:p>
         </w:tc>
@@ -2125,6 +2393,9 @@
     </w:p>
     <w:p>
       <w:r>
+        <w:rPr>
+          <w:noProof/>
+        </w:rPr>
         <w:drawing>
           <wp:inline distT="0" distB="0" distL="0" distR="0" wp14:anchorId="2F695719" wp14:editId="3A8B354B">
             <wp:extent cx="5943600" cy="3486150"/>
@@ -5685,7 +5956,7 @@
       <w:lang w:eastAsia="fr-FR"/>
     </w:rPr>
   </w:style>
-  <w:style w:type="character" w:styleId="Hyperlien">
+  <w:style w:type="character" w:styleId="Lienhypertexte">
     <w:name w:val="Hyperlink"/>
     <w:basedOn w:val="Policepardfaut"/>
     <w:uiPriority w:val="99"/>
@@ -5696,7 +5967,7 @@
       <w:u w:val="single"/>
     </w:rPr>
   </w:style>
-  <w:style w:type="character" w:styleId="Lienvisit">
+  <w:style w:type="character" w:styleId="Lienhypertextesuivivisit">
     <w:name w:val="FollowedHyperlink"/>
     <w:basedOn w:val="Policepardfaut"/>
     <w:uiPriority w:val="99"/>
@@ -6072,6 +6343,21 @@
 </file>
 
 <file path=customXml/item1.xml><?xml version="1.0" encoding="utf-8"?>
+<p:properties xmlns:p="http://schemas.microsoft.com/office/2006/metadata/properties" xmlns:xsi="http://www.w3.org/2001/XMLSchema-instance" xmlns:pc="http://schemas.microsoft.com/office/infopath/2007/PartnerControls">
+  <documentManagement/>
+</p:properties>
+</file>
+
+<file path=customXml/item2.xml><?xml version="1.0" encoding="utf-8"?>
+<?mso-contentType ?>
+<FormTemplates xmlns="http://schemas.microsoft.com/sharepoint/v3/contenttype/forms">
+  <Display>DocumentLibraryForm</Display>
+  <Edit>DocumentLibraryForm</Edit>
+  <New>DocumentLibraryForm</New>
+</FormTemplates>
+</file>
+
+<file path=customXml/item3.xml><?xml version="1.0" encoding="utf-8"?>
 <ct:contentTypeSchema xmlns:ct="http://schemas.microsoft.com/office/2006/metadata/contentType" xmlns:ma="http://schemas.microsoft.com/office/2006/metadata/properties/metaAttributes" ct:_="" ma:_="" ma:contentTypeName="Document" ma:contentTypeID="0x0101001992CF1DC3892F46B577B577E19A808E" ma:contentTypeVersion="3" ma:contentTypeDescription="Crée un document." ma:contentTypeScope="" ma:versionID="8cd497b8d52f30bc5f3a9e9141aaba7d">
   <xsd:schema xmlns:xsd="http://www.w3.org/2001/XMLSchema" xmlns:xs="http://www.w3.org/2001/XMLSchema" xmlns:p="http://schemas.microsoft.com/office/2006/metadata/properties" xmlns:ns2="69f47043-3d61-4591-af3b-123126e82861" targetNamespace="http://schemas.microsoft.com/office/2006/metadata/properties" ma:root="true" ma:fieldsID="660389d76f87f246631d16e785dbe176" ns2:_="">
     <xsd:import namespace="69f47043-3d61-4591-af3b-123126e82861"/>
@@ -6209,22 +6495,24 @@
 </ct:contentTypeSchema>
 </file>
 
-<file path=customXml/item2.xml><?xml version="1.0" encoding="utf-8"?>
-<?mso-contentType ?>
-<FormTemplates xmlns="http://schemas.microsoft.com/sharepoint/v3/contenttype/forms">
-  <Display>DocumentLibraryForm</Display>
-  <Edit>DocumentLibraryForm</Edit>
-  <New>DocumentLibraryForm</New>
-</FormTemplates>
+<file path=customXml/itemProps1.xml><?xml version="1.0" encoding="utf-8"?>
+<ds:datastoreItem xmlns:ds="http://schemas.openxmlformats.org/officeDocument/2006/customXml" ds:itemID="{7757CFDA-EF52-4A39-82A8-0F56720E49D5}">
+  <ds:schemaRefs>
+    <ds:schemaRef ds:uri="http://schemas.microsoft.com/office/2006/metadata/properties"/>
+    <ds:schemaRef ds:uri="http://schemas.microsoft.com/office/infopath/2007/PartnerControls"/>
+  </ds:schemaRefs>
+</ds:datastoreItem>
 </file>
 
-<file path=customXml/item3.xml><?xml version="1.0" encoding="utf-8"?>
-<p:properties xmlns:p="http://schemas.microsoft.com/office/2006/metadata/properties" xmlns:xsi="http://www.w3.org/2001/XMLSchema-instance" xmlns:pc="http://schemas.microsoft.com/office/infopath/2007/PartnerControls">
-  <documentManagement/>
-</p:properties>
+<file path=customXml/itemProps2.xml><?xml version="1.0" encoding="utf-8"?>
+<ds:datastoreItem xmlns:ds="http://schemas.openxmlformats.org/officeDocument/2006/customXml" ds:itemID="{63064C21-0176-4AA2-92BC-13FC4C022B50}">
+  <ds:schemaRefs>
+    <ds:schemaRef ds:uri="http://schemas.microsoft.com/sharepoint/v3/contenttype/forms"/>
+  </ds:schemaRefs>
+</ds:datastoreItem>
 </file>
 
-<file path=customXml/itemProps1.xml><?xml version="1.0" encoding="utf-8"?>
+<file path=customXml/itemProps3.xml><?xml version="1.0" encoding="utf-8"?>
 <ds:datastoreItem xmlns:ds="http://schemas.openxmlformats.org/officeDocument/2006/customXml" ds:itemID="{A7DC77C6-FABF-467A-829E-597F7699EB5B}">
   <ds:schemaRefs>
     <ds:schemaRef ds:uri="http://schemas.microsoft.com/office/2006/metadata/contentType"/>
@@ -6240,21 +6528,4 @@
     <ds:schemaRef ds:uri="http://schemas.microsoft.com/internal/obd"/>
   </ds:schemaRefs>
 </ds:datastoreItem>
-</file>
-
-<file path=customXml/itemProps2.xml><?xml version="1.0" encoding="utf-8"?>
-<ds:datastoreItem xmlns:ds="http://schemas.openxmlformats.org/officeDocument/2006/customXml" ds:itemID="{63064C21-0176-4AA2-92BC-13FC4C022B50}">
-  <ds:schemaRefs>
-    <ds:schemaRef ds:uri="http://schemas.microsoft.com/sharepoint/v3/contenttype/forms"/>
-  </ds:schemaRefs>
-</ds:datastoreItem>
-</file>
-
-<file path=customXml/itemProps3.xml><?xml version="1.0" encoding="utf-8"?>
-<ds:datastoreItem xmlns:ds="http://schemas.openxmlformats.org/officeDocument/2006/customXml" ds:itemID="{7757CFDA-EF52-4A39-82A8-0F56720E49D5}">
-  <ds:schemaRefs>
-    <ds:schemaRef ds:uri="http://schemas.microsoft.com/office/2006/metadata/properties"/>
-    <ds:schemaRef ds:uri="http://schemas.microsoft.com/office/infopath/2007/PartnerControls"/>
-  </ds:schemaRefs>
-</ds:datastoreItem>
 </file>
</xml_diff>

<commit_message>
Ajout de l'intercepteur, les seeds et protection de données
</commit_message>
<xml_diff>
--- a/TP3 - Flappy Birbdocx.docx
+++ b/TP3 - Flappy Birbdocx.docx
@@ -485,21 +485,7 @@
         <w:rPr>
           <w:highlight w:val="yellow"/>
         </w:rPr>
-        <w:t xml:space="preserve"> Cela va bien entendu déterminer si les autres utilisateurs peuvent apercevoir les </w:t>
-      </w:r>
-      <w:proofErr w:type="gramStart"/>
-      <w:r>
-        <w:rPr>
-          <w:highlight w:val="yellow"/>
-        </w:rPr>
-        <w:t>scores</w:t>
-      </w:r>
-      <w:proofErr w:type="gramEnd"/>
-      <w:r>
-        <w:rPr>
-          <w:highlight w:val="yellow"/>
-        </w:rPr>
-        <w:t xml:space="preserve"> dans la liste de tous les scores publics.</w:t>
+        <w:t xml:space="preserve"> Cela va bien entendu déterminer si les autres utilisateurs peuvent apercevoir les scores dans la liste de tous les scores publics.</w:t>
       </w:r>
       <w:r>
         <w:rPr>
@@ -544,14 +530,23 @@
     </w:p>
     <w:p>
       <w:r>
+        <w:rPr>
+          <w:highlight w:val="yellow"/>
+        </w:rPr>
         <w:t xml:space="preserve">À des fins de tests, la base de données doit </w:t>
       </w:r>
       <w:proofErr w:type="spellStart"/>
       <w:r>
+        <w:rPr>
+          <w:highlight w:val="yellow"/>
+        </w:rPr>
         <w:t>intiaielement</w:t>
       </w:r>
       <w:proofErr w:type="spellEnd"/>
       <w:r>
+        <w:rPr>
+          <w:highlight w:val="yellow"/>
+        </w:rPr>
         <w:t xml:space="preserve"> contenir deux utilisateurs et quatre scores : c’est-à-dire deux utilisateurs avec chacun un score public et un score privé.</w:t>
       </w:r>
     </w:p>
@@ -592,32 +587,54 @@
           <w:ilvl w:val="0"/>
           <w:numId w:val="20"/>
         </w:numPr>
-      </w:pPr>
-      <w:r>
+        <w:rPr>
+          <w:highlight w:val="yellow"/>
+        </w:rPr>
+      </w:pPr>
+      <w:r>
+        <w:rPr>
+          <w:highlight w:val="yellow"/>
+        </w:rPr>
         <w:t xml:space="preserve">Le projet ASP.NET </w:t>
       </w:r>
       <w:proofErr w:type="spellStart"/>
       <w:r>
+        <w:rPr>
+          <w:highlight w:val="yellow"/>
+        </w:rPr>
         <w:t>Core</w:t>
       </w:r>
       <w:proofErr w:type="spellEnd"/>
       <w:r>
+        <w:rPr>
+          <w:highlight w:val="yellow"/>
+        </w:rPr>
         <w:t xml:space="preserve"> doit </w:t>
       </w:r>
       <w:r>
+        <w:rPr>
+          <w:highlight w:val="yellow"/>
+        </w:rPr>
         <w:t>posséder</w:t>
       </w:r>
       <w:r>
+        <w:rPr>
+          <w:highlight w:val="yellow"/>
+        </w:rPr>
         <w:t xml:space="preserve"> un </w:t>
       </w:r>
       <w:r>
         <w:rPr>
           <w:b/>
           <w:bCs/>
+          <w:highlight w:val="yellow"/>
         </w:rPr>
         <w:t>service</w:t>
       </w:r>
       <w:r>
+        <w:rPr>
+          <w:highlight w:val="yellow"/>
+        </w:rPr>
         <w:t xml:space="preserve"> pour les scores. (Semaine 8)</w:t>
       </w:r>
     </w:p>
@@ -628,35 +645,60 @@
           <w:ilvl w:val="0"/>
           <w:numId w:val="20"/>
         </w:numPr>
-      </w:pPr>
-      <w:r>
+        <w:rPr>
+          <w:highlight w:val="yellow"/>
+        </w:rPr>
+      </w:pPr>
+      <w:r>
+        <w:rPr>
+          <w:highlight w:val="yellow"/>
+        </w:rPr>
         <w:t xml:space="preserve">Le projet </w:t>
       </w:r>
       <w:proofErr w:type="spellStart"/>
       <w:r>
+        <w:rPr>
+          <w:highlight w:val="yellow"/>
+        </w:rPr>
         <w:t>Angular</w:t>
       </w:r>
       <w:proofErr w:type="spellEnd"/>
       <w:r>
+        <w:rPr>
+          <w:highlight w:val="yellow"/>
+        </w:rPr>
         <w:t xml:space="preserve"> doit </w:t>
       </w:r>
       <w:r>
+        <w:rPr>
+          <w:highlight w:val="yellow"/>
+        </w:rPr>
         <w:t>utiliser</w:t>
       </w:r>
       <w:r>
+        <w:rPr>
+          <w:highlight w:val="yellow"/>
+        </w:rPr>
         <w:t xml:space="preserve"> un </w:t>
       </w:r>
       <w:r>
         <w:rPr>
           <w:b/>
           <w:bCs/>
+          <w:highlight w:val="yellow"/>
         </w:rPr>
         <w:t>service</w:t>
       </w:r>
       <w:r>
+        <w:rPr>
+          <w:highlight w:val="yellow"/>
+        </w:rPr>
         <w:t xml:space="preserve"> pour les requêtes HTTP. </w:t>
       </w:r>
       <w:r>
+        <w:rPr>
+          <w:highlight w:val="yellow"/>
+        </w:rPr>
         <w:t>(Semaine 3)</w:t>
       </w:r>
     </w:p>
@@ -667,34 +709,56 @@
           <w:ilvl w:val="0"/>
           <w:numId w:val="20"/>
         </w:numPr>
-      </w:pPr>
-      <w:r>
+        <w:rPr>
+          <w:highlight w:val="yellow"/>
+        </w:rPr>
+      </w:pPr>
+      <w:r>
+        <w:rPr>
+          <w:highlight w:val="yellow"/>
+        </w:rPr>
         <w:t xml:space="preserve">Un </w:t>
       </w:r>
       <w:r>
         <w:rPr>
           <w:b/>
           <w:bCs/>
+          <w:highlight w:val="yellow"/>
         </w:rPr>
         <w:t>intercepteur</w:t>
       </w:r>
       <w:r>
+        <w:rPr>
+          <w:highlight w:val="yellow"/>
+        </w:rPr>
         <w:t xml:space="preserve"> doit être utilisé pour joindre le </w:t>
       </w:r>
       <w:proofErr w:type="spellStart"/>
       <w:r>
+        <w:rPr>
+          <w:highlight w:val="yellow"/>
+        </w:rPr>
         <w:t>token</w:t>
       </w:r>
       <w:proofErr w:type="spellEnd"/>
       <w:r>
+        <w:rPr>
+          <w:highlight w:val="yellow"/>
+        </w:rPr>
         <w:t xml:space="preserve"> d’authentification aux requêtes dans le projet </w:t>
       </w:r>
       <w:proofErr w:type="spellStart"/>
       <w:r>
+        <w:rPr>
+          <w:highlight w:val="yellow"/>
+        </w:rPr>
         <w:t>Angular</w:t>
       </w:r>
       <w:proofErr w:type="spellEnd"/>
       <w:r>
+        <w:rPr>
+          <w:highlight w:val="yellow"/>
+        </w:rPr>
         <w:t>. (Semaine 10)</w:t>
       </w:r>
     </w:p>
@@ -6343,21 +6407,6 @@
 </file>
 
 <file path=customXml/item1.xml><?xml version="1.0" encoding="utf-8"?>
-<p:properties xmlns:p="http://schemas.microsoft.com/office/2006/metadata/properties" xmlns:xsi="http://www.w3.org/2001/XMLSchema-instance" xmlns:pc="http://schemas.microsoft.com/office/infopath/2007/PartnerControls">
-  <documentManagement/>
-</p:properties>
-</file>
-
-<file path=customXml/item2.xml><?xml version="1.0" encoding="utf-8"?>
-<?mso-contentType ?>
-<FormTemplates xmlns="http://schemas.microsoft.com/sharepoint/v3/contenttype/forms">
-  <Display>DocumentLibraryForm</Display>
-  <Edit>DocumentLibraryForm</Edit>
-  <New>DocumentLibraryForm</New>
-</FormTemplates>
-</file>
-
-<file path=customXml/item3.xml><?xml version="1.0" encoding="utf-8"?>
 <ct:contentTypeSchema xmlns:ct="http://schemas.microsoft.com/office/2006/metadata/contentType" xmlns:ma="http://schemas.microsoft.com/office/2006/metadata/properties/metaAttributes" ct:_="" ma:_="" ma:contentTypeName="Document" ma:contentTypeID="0x0101001992CF1DC3892F46B577B577E19A808E" ma:contentTypeVersion="3" ma:contentTypeDescription="Crée un document." ma:contentTypeScope="" ma:versionID="8cd497b8d52f30bc5f3a9e9141aaba7d">
   <xsd:schema xmlns:xsd="http://www.w3.org/2001/XMLSchema" xmlns:xs="http://www.w3.org/2001/XMLSchema" xmlns:p="http://schemas.microsoft.com/office/2006/metadata/properties" xmlns:ns2="69f47043-3d61-4591-af3b-123126e82861" targetNamespace="http://schemas.microsoft.com/office/2006/metadata/properties" ma:root="true" ma:fieldsID="660389d76f87f246631d16e785dbe176" ns2:_="">
     <xsd:import namespace="69f47043-3d61-4591-af3b-123126e82861"/>
@@ -6495,24 +6544,22 @@
 </ct:contentTypeSchema>
 </file>
 
-<file path=customXml/itemProps1.xml><?xml version="1.0" encoding="utf-8"?>
-<ds:datastoreItem xmlns:ds="http://schemas.openxmlformats.org/officeDocument/2006/customXml" ds:itemID="{7757CFDA-EF52-4A39-82A8-0F56720E49D5}">
-  <ds:schemaRefs>
-    <ds:schemaRef ds:uri="http://schemas.microsoft.com/office/2006/metadata/properties"/>
-    <ds:schemaRef ds:uri="http://schemas.microsoft.com/office/infopath/2007/PartnerControls"/>
-  </ds:schemaRefs>
-</ds:datastoreItem>
+<file path=customXml/item2.xml><?xml version="1.0" encoding="utf-8"?>
+<?mso-contentType ?>
+<FormTemplates xmlns="http://schemas.microsoft.com/sharepoint/v3/contenttype/forms">
+  <Display>DocumentLibraryForm</Display>
+  <Edit>DocumentLibraryForm</Edit>
+  <New>DocumentLibraryForm</New>
+</FormTemplates>
 </file>
 
-<file path=customXml/itemProps2.xml><?xml version="1.0" encoding="utf-8"?>
-<ds:datastoreItem xmlns:ds="http://schemas.openxmlformats.org/officeDocument/2006/customXml" ds:itemID="{63064C21-0176-4AA2-92BC-13FC4C022B50}">
-  <ds:schemaRefs>
-    <ds:schemaRef ds:uri="http://schemas.microsoft.com/sharepoint/v3/contenttype/forms"/>
-  </ds:schemaRefs>
-</ds:datastoreItem>
+<file path=customXml/item3.xml><?xml version="1.0" encoding="utf-8"?>
+<p:properties xmlns:p="http://schemas.microsoft.com/office/2006/metadata/properties" xmlns:xsi="http://www.w3.org/2001/XMLSchema-instance" xmlns:pc="http://schemas.microsoft.com/office/infopath/2007/PartnerControls">
+  <documentManagement/>
+</p:properties>
 </file>
 
-<file path=customXml/itemProps3.xml><?xml version="1.0" encoding="utf-8"?>
+<file path=customXml/itemProps1.xml><?xml version="1.0" encoding="utf-8"?>
 <ds:datastoreItem xmlns:ds="http://schemas.openxmlformats.org/officeDocument/2006/customXml" ds:itemID="{A7DC77C6-FABF-467A-829E-597F7699EB5B}">
   <ds:schemaRefs>
     <ds:schemaRef ds:uri="http://schemas.microsoft.com/office/2006/metadata/contentType"/>
@@ -6528,4 +6575,21 @@
     <ds:schemaRef ds:uri="http://schemas.microsoft.com/internal/obd"/>
   </ds:schemaRefs>
 </ds:datastoreItem>
+</file>
+
+<file path=customXml/itemProps2.xml><?xml version="1.0" encoding="utf-8"?>
+<ds:datastoreItem xmlns:ds="http://schemas.openxmlformats.org/officeDocument/2006/customXml" ds:itemID="{63064C21-0176-4AA2-92BC-13FC4C022B50}">
+  <ds:schemaRefs>
+    <ds:schemaRef ds:uri="http://schemas.microsoft.com/sharepoint/v3/contenttype/forms"/>
+  </ds:schemaRefs>
+</ds:datastoreItem>
+</file>
+
+<file path=customXml/itemProps3.xml><?xml version="1.0" encoding="utf-8"?>
+<ds:datastoreItem xmlns:ds="http://schemas.openxmlformats.org/officeDocument/2006/customXml" ds:itemID="{7757CFDA-EF52-4A39-82A8-0F56720E49D5}">
+  <ds:schemaRefs>
+    <ds:schemaRef ds:uri="http://schemas.microsoft.com/office/2006/metadata/properties"/>
+    <ds:schemaRef ds:uri="http://schemas.microsoft.com/office/infopath/2007/PartnerControls"/>
+  </ds:schemaRefs>
+</ds:datastoreItem>
 </file>
</xml_diff>